<commit_message>
Update report on format doc for lab №2 for Computational math for Stas
</commit_message>
<xml_diff>
--- a/5_semestr/Computational math/Labs/lab2/educmm_lab_2021_rk6_56b_petrakovsa_lab2.docx
+++ b/5_semestr/Computational math/Labs/lab2/educmm_lab_2021_rk6_56b_petrakovsa_lab2.docx
@@ -1781,7 +1781,7 @@
             </w:rPr>
             <w:fldChar w:fldCharType="separate"/>
           </w:r>
-          <w:hyperlink w:anchor="_Toc84187572" w:history="1">
+          <w:hyperlink w:anchor="_Toc87127753" w:history="1">
             <w:r>
               <w:rPr>
                 <w:rStyle w:val="a4"/>
@@ -1809,7 +1809,7 @@
                 <w:noProof/>
                 <w:webHidden/>
               </w:rPr>
-              <w:instrText xml:space="preserve"> PAGEREF _Toc84187572 \h </w:instrText>
+              <w:instrText xml:space="preserve"> PAGEREF _Toc87127753 \h </w:instrText>
             </w:r>
             <w:r>
               <w:rPr>
@@ -1850,7 +1850,7 @@
               <w:noProof/>
             </w:rPr>
           </w:pPr>
-          <w:hyperlink w:anchor="_Toc84187573" w:history="1">
+          <w:hyperlink w:anchor="_Toc87127754" w:history="1">
             <w:r>
               <w:rPr>
                 <w:rStyle w:val="a4"/>
@@ -1878,7 +1878,7 @@
                 <w:noProof/>
                 <w:webHidden/>
               </w:rPr>
-              <w:instrText xml:space="preserve"> PAGEREF _Toc84187573 \h </w:instrText>
+              <w:instrText xml:space="preserve"> PAGEREF _Toc87127754 \h </w:instrText>
             </w:r>
             <w:r>
               <w:rPr>
@@ -1898,7 +1898,7 @@
                 <w:noProof/>
                 <w:webHidden/>
               </w:rPr>
-              <w:t>5</w:t>
+              <w:t>4</w:t>
             </w:r>
             <w:r>
               <w:rPr>
@@ -1919,7 +1919,7 @@
               <w:noProof/>
             </w:rPr>
           </w:pPr>
-          <w:hyperlink w:anchor="_Toc84187574" w:history="1">
+          <w:hyperlink w:anchor="_Toc87127755" w:history="1">
             <w:r>
               <w:rPr>
                 <w:rStyle w:val="a4"/>
@@ -1947,7 +1947,7 @@
                 <w:noProof/>
                 <w:webHidden/>
               </w:rPr>
-              <w:instrText xml:space="preserve"> PAGEREF _Toc84187574 \h </w:instrText>
+              <w:instrText xml:space="preserve"> PAGEREF _Toc87127755 \h </w:instrText>
             </w:r>
             <w:r>
               <w:rPr>
@@ -1967,7 +1967,7 @@
                 <w:noProof/>
                 <w:webHidden/>
               </w:rPr>
-              <w:t>5</w:t>
+              <w:t>4</w:t>
             </w:r>
             <w:r>
               <w:rPr>
@@ -1989,7 +1989,7 @@
               <w:noProof/>
             </w:rPr>
           </w:pPr>
-          <w:hyperlink w:anchor="_Toc84187575" w:history="1">
+          <w:hyperlink w:anchor="_Toc87127756" w:history="1">
             <w:r>
               <w:rPr>
                 <w:rStyle w:val="a4"/>
@@ -2010,7 +2010,7 @@
                 <w:rFonts w:ascii="Times New Roman" w:hAnsi="Times New Roman" w:cs="Times New Roman"/>
                 <w:noProof/>
               </w:rPr>
-              <w:t>Разработать алгоритм вычисления коэффициентов кубического сплайна</w:t>
+              <w:t>Разработан алгоритм вычисления интеграла с помощью составной формулы Симпсона</w:t>
             </w:r>
             <w:r>
               <w:rPr>
@@ -2031,7 +2031,7 @@
                 <w:noProof/>
                 <w:webHidden/>
               </w:rPr>
-              <w:instrText xml:space="preserve"> PAGEREF _Toc84187575 \h </w:instrText>
+              <w:instrText xml:space="preserve"> PAGEREF _Toc87127756 \h </w:instrText>
             </w:r>
             <w:r>
               <w:rPr>
@@ -2073,7 +2073,7 @@
               <w:noProof/>
             </w:rPr>
           </w:pPr>
-          <w:hyperlink w:anchor="_Toc84187576" w:history="1">
+          <w:hyperlink w:anchor="_Toc87127757" w:history="1">
             <w:r>
               <w:rPr>
                 <w:rStyle w:val="a4"/>
@@ -2094,7 +2094,7 @@
                 <w:rFonts w:ascii="Times New Roman" w:hAnsi="Times New Roman" w:cs="Times New Roman"/>
                 <w:noProof/>
               </w:rPr>
-              <w:t>Вычисление значений кубического сплайна на промежутке и его первой производной</w:t>
+              <w:t>Разработан алгоритм вычисления интеграла с помощью составной формулы трапеции</w:t>
             </w:r>
             <w:r>
               <w:rPr>
@@ -2115,7 +2115,7 @@
                 <w:noProof/>
                 <w:webHidden/>
               </w:rPr>
-              <w:instrText xml:space="preserve"> PAGEREF _Toc84187576 \h </w:instrText>
+              <w:instrText xml:space="preserve"> PAGEREF _Toc87127757 \h </w:instrText>
             </w:r>
             <w:r>
               <w:rPr>
@@ -2135,7 +2135,7 @@
                 <w:noProof/>
                 <w:webHidden/>
               </w:rPr>
-              <w:t>7</w:t>
+              <w:t>6</w:t>
             </w:r>
             <w:r>
               <w:rPr>
@@ -2157,7 +2157,7 @@
               <w:noProof/>
             </w:rPr>
           </w:pPr>
-          <w:hyperlink w:anchor="_Toc84187577" w:history="1">
+          <w:hyperlink w:anchor="_Toc87127758" w:history="1">
             <w:r>
               <w:rPr>
                 <w:rStyle w:val="a4"/>
@@ -2178,7 +2178,7 @@
                 <w:rFonts w:ascii="Times New Roman" w:hAnsi="Times New Roman" w:cs="Times New Roman"/>
                 <w:noProof/>
               </w:rPr>
-              <w:t>Построение кубического сплайна</w:t>
+              <w:t>Вычислен интеграл для функции с помощью составных формул Симпсона и трапеций</w:t>
             </w:r>
             <w:r>
               <w:rPr>
@@ -2199,7 +2199,7 @@
                 <w:noProof/>
                 <w:webHidden/>
               </w:rPr>
-              <w:instrText xml:space="preserve"> PAGEREF _Toc84187577 \h </w:instrText>
+              <w:instrText xml:space="preserve"> PAGEREF _Toc87127758 \h </w:instrText>
             </w:r>
             <w:r>
               <w:rPr>
@@ -2241,7 +2241,7 @@
               <w:noProof/>
             </w:rPr>
           </w:pPr>
-          <w:hyperlink w:anchor="_Toc84187578" w:history="1">
+          <w:hyperlink w:anchor="_Toc87127759" w:history="1">
             <w:r>
               <w:rPr>
                 <w:rStyle w:val="a4"/>
@@ -2262,7 +2262,7 @@
                 <w:rFonts w:ascii="Times New Roman" w:hAnsi="Times New Roman" w:cs="Times New Roman"/>
                 <w:noProof/>
               </w:rPr>
-              <w:t>Интерполяция полиномом Лагранжа</w:t>
+              <w:t>Построен log-log график зависимости абсолютной погрешности численного интегрирования от шага интегрирования для обеих формул</w:t>
             </w:r>
             <w:r>
               <w:rPr>
@@ -2283,7 +2283,7 @@
                 <w:noProof/>
                 <w:webHidden/>
               </w:rPr>
-              <w:instrText xml:space="preserve"> PAGEREF _Toc84187578 \h </w:instrText>
+              <w:instrText xml:space="preserve"> PAGEREF _Toc87127759 \h </w:instrText>
             </w:r>
             <w:r>
               <w:rPr>
@@ -2325,7 +2325,7 @@
               <w:noProof/>
             </w:rPr>
           </w:pPr>
-          <w:hyperlink w:anchor="_Toc84187579" w:history="1">
+          <w:hyperlink w:anchor="_Toc87127760" w:history="1">
             <w:r>
               <w:rPr>
                 <w:rStyle w:val="a4"/>
@@ -2346,7 +2346,7 @@
                 <w:rFonts w:ascii="Times New Roman" w:hAnsi="Times New Roman" w:cs="Times New Roman"/>
                 <w:noProof/>
               </w:rPr>
-              <w:t>Анализ влияния погрешности входных данных на интерполяционный полином Лагранжа</w:t>
+              <w:t>Определён порядок точности формулы. Проведён анализ порядка точности, полученного с помощью графика и аналитически</w:t>
             </w:r>
             <w:r>
               <w:rPr>
@@ -2367,7 +2367,7 @@
                 <w:noProof/>
                 <w:webHidden/>
               </w:rPr>
-              <w:instrText xml:space="preserve"> PAGEREF _Toc84187579 \h </w:instrText>
+              <w:instrText xml:space="preserve"> PAGEREF _Toc87127760 \h </w:instrText>
             </w:r>
             <w:r>
               <w:rPr>
@@ -2388,90 +2388,6 @@
                 <w:webHidden/>
               </w:rPr>
               <w:t>10</w:t>
-            </w:r>
-            <w:r>
-              <w:rPr>
-                <w:noProof/>
-                <w:webHidden/>
-              </w:rPr>
-              <w:fldChar w:fldCharType="end"/>
-            </w:r>
-          </w:hyperlink>
-        </w:p>
-        <w:p>
-          <w:pPr>
-            <w:pStyle w:val="11"/>
-            <w:tabs>
-              <w:tab w:val="left" w:pos="440"/>
-              <w:tab w:val="right" w:leader="dot" w:pos="9627"/>
-            </w:tabs>
-            <w:rPr>
-              <w:noProof/>
-            </w:rPr>
-          </w:pPr>
-          <w:hyperlink w:anchor="_Toc84187580" w:history="1">
-            <w:r>
-              <w:rPr>
-                <w:rStyle w:val="a4"/>
-                <w:rFonts w:ascii="Times New Roman" w:hAnsi="Times New Roman" w:cs="Times New Roman"/>
-                <w:noProof/>
-              </w:rPr>
-              <w:t>6.</w:t>
-            </w:r>
-            <w:r>
-              <w:rPr>
-                <w:noProof/>
-              </w:rPr>
-              <w:tab/>
-            </w:r>
-            <w:r>
-              <w:rPr>
-                <w:rStyle w:val="a4"/>
-                <w:rFonts w:ascii="Times New Roman" w:hAnsi="Times New Roman" w:cs="Times New Roman"/>
-                <w:noProof/>
-              </w:rPr>
-              <w:t>Анализ влияния погрешности входных данных на кубический сплайн</w:t>
-            </w:r>
-            <w:r>
-              <w:rPr>
-                <w:noProof/>
-                <w:webHidden/>
-              </w:rPr>
-              <w:tab/>
-            </w:r>
-            <w:r>
-              <w:rPr>
-                <w:noProof/>
-                <w:webHidden/>
-              </w:rPr>
-              <w:fldChar w:fldCharType="begin"/>
-            </w:r>
-            <w:r>
-              <w:rPr>
-                <w:noProof/>
-                <w:webHidden/>
-              </w:rPr>
-              <w:instrText xml:space="preserve"> PAGEREF _Toc84187580 \h </w:instrText>
-            </w:r>
-            <w:r>
-              <w:rPr>
-                <w:noProof/>
-                <w:webHidden/>
-              </w:rPr>
-            </w:r>
-            <w:r>
-              <w:rPr>
-                <w:noProof/>
-                <w:webHidden/>
-              </w:rPr>
-              <w:fldChar w:fldCharType="separate"/>
-            </w:r>
-            <w:r>
-              <w:rPr>
-                <w:noProof/>
-                <w:webHidden/>
-              </w:rPr>
-              <w:t>14</w:t>
             </w:r>
             <w:r>
               <w:rPr>
@@ -2492,7 +2408,7 @@
               <w:noProof/>
             </w:rPr>
           </w:pPr>
-          <w:hyperlink w:anchor="_Toc84187581" w:history="1">
+          <w:hyperlink w:anchor="_Toc87127761" w:history="1">
             <w:r>
               <w:rPr>
                 <w:rStyle w:val="a4"/>
@@ -2520,7 +2436,7 @@
                 <w:noProof/>
                 <w:webHidden/>
               </w:rPr>
-              <w:instrText xml:space="preserve"> PAGEREF _Toc84187581 \h </w:instrText>
+              <w:instrText xml:space="preserve"> PAGEREF _Toc87127761 \h </w:instrText>
             </w:r>
             <w:r>
               <w:rPr>
@@ -2540,7 +2456,7 @@
                 <w:noProof/>
                 <w:webHidden/>
               </w:rPr>
-              <w:t>17</w:t>
+              <w:t>11</w:t>
             </w:r>
             <w:r>
               <w:rPr>
@@ -2561,7 +2477,7 @@
               <w:noProof/>
             </w:rPr>
           </w:pPr>
-          <w:hyperlink w:anchor="_Toc84187582" w:history="1">
+          <w:hyperlink w:anchor="_Toc87127762" w:history="1">
             <w:r>
               <w:rPr>
                 <w:rStyle w:val="a4"/>
@@ -2589,7 +2505,7 @@
                 <w:noProof/>
                 <w:webHidden/>
               </w:rPr>
-              <w:instrText xml:space="preserve"> PAGEREF _Toc84187582 \h </w:instrText>
+              <w:instrText xml:space="preserve"> PAGEREF _Toc87127762 \h </w:instrText>
             </w:r>
             <w:r>
               <w:rPr>
@@ -2609,7 +2525,7 @@
                 <w:noProof/>
                 <w:webHidden/>
               </w:rPr>
-              <w:t>18</w:t>
+              <w:t>11</w:t>
             </w:r>
             <w:r>
               <w:rPr>
@@ -2668,7 +2584,7 @@
           <w:sz w:val="32"/>
         </w:rPr>
       </w:pPr>
-      <w:bookmarkStart w:id="0" w:name="_Toc84187572"/>
+      <w:bookmarkStart w:id="0" w:name="_Toc87127753"/>
       <w:r>
         <w:rPr>
           <w:rFonts w:ascii="Times New Roman" w:hAnsi="Times New Roman" w:cs="Times New Roman"/>
@@ -4263,7 +4179,7 @@
           <w:sz w:val="32"/>
         </w:rPr>
       </w:pPr>
-      <w:bookmarkStart w:id="3" w:name="_Toc84187573"/>
+      <w:bookmarkStart w:id="3" w:name="_Toc87127754"/>
       <w:r>
         <w:rPr>
           <w:rFonts w:ascii="Times New Roman" w:hAnsi="Times New Roman" w:cs="Times New Roman"/>
@@ -4357,7 +4273,7 @@
           <w:sz w:val="32"/>
         </w:rPr>
       </w:pPr>
-      <w:bookmarkStart w:id="4" w:name="_Toc84187574"/>
+      <w:bookmarkStart w:id="4" w:name="_Toc87127755"/>
       <w:r>
         <w:rPr>
           <w:rFonts w:ascii="Times New Roman" w:hAnsi="Times New Roman" w:cs="Times New Roman"/>
@@ -4636,8 +4552,8 @@
           <w:sz w:val="32"/>
         </w:rPr>
       </w:pPr>
-      <w:bookmarkStart w:id="5" w:name="_Toc84187575"/>
-      <w:bookmarkStart w:id="6" w:name="_Hlk83575657"/>
+      <w:bookmarkStart w:id="5" w:name="_Hlk83575657"/>
+      <w:bookmarkStart w:id="6" w:name="_Toc87127756"/>
       <w:r>
         <w:rPr>
           <w:rFonts w:ascii="Times New Roman" w:hAnsi="Times New Roman" w:cs="Times New Roman"/>
@@ -4663,9 +4579,9 @@
         </w:rPr>
         <w:t xml:space="preserve"> алгоритм вычисления интеграла с помощью составной формулы Симпсона</w:t>
       </w:r>
-      <w:bookmarkEnd w:id="5"/>
+      <w:bookmarkEnd w:id="6"/>
     </w:p>
-    <w:bookmarkEnd w:id="6"/>
+    <w:bookmarkEnd w:id="5"/>
     <w:p>
       <w:pPr>
         <w:spacing w:after="0" w:line="360" w:lineRule="auto"/>
@@ -6405,8 +6321,8 @@
           <w:sz w:val="32"/>
         </w:rPr>
       </w:pPr>
-      <w:bookmarkStart w:id="10" w:name="_Toc84187576"/>
-      <w:bookmarkStart w:id="11" w:name="_Hlk83586935"/>
+      <w:bookmarkStart w:id="10" w:name="_Hlk83586935"/>
+      <w:bookmarkStart w:id="11" w:name="_Toc87127757"/>
       <w:r>
         <w:rPr>
           <w:rFonts w:ascii="Times New Roman" w:hAnsi="Times New Roman" w:cs="Times New Roman"/>
@@ -7975,6 +7891,7 @@
           <w:sz w:val="32"/>
         </w:rPr>
       </w:pPr>
+      <w:bookmarkStart w:id="13" w:name="_Toc87127758"/>
       <w:r>
         <w:rPr>
           <w:rFonts w:ascii="Times New Roman" w:hAnsi="Times New Roman" w:cs="Times New Roman"/>
@@ -7999,6 +7916,7 @@
         </w:rPr>
         <w:t xml:space="preserve"> интеграл для функции с помощью составных формул Симпсона и трапеций</w:t>
       </w:r>
+      <w:bookmarkEnd w:id="13"/>
     </w:p>
     <w:p>
       <w:pPr>
@@ -8024,41 +7942,14 @@
         </w:rPr>
         <w:t xml:space="preserve"> </w:t>
       </w:r>
-      <w:r>
-        <w:rPr>
-          <w:rStyle w:val="13"/>
-        </w:rPr>
-        <w:fldChar w:fldCharType="begin"/>
-      </w:r>
-      <w:r>
-        <w:rPr>
-          <w:rStyle w:val="13"/>
-        </w:rPr>
-        <w:instrText xml:space="preserve"> HYPERLINK  \l "Формула_1" </w:instrText>
-      </w:r>
-      <w:r>
-        <w:rPr>
-          <w:rStyle w:val="13"/>
-        </w:rPr>
-      </w:r>
-      <w:r>
-        <w:rPr>
-          <w:rStyle w:val="13"/>
-        </w:rPr>
-        <w:fldChar w:fldCharType="separate"/>
-      </w:r>
-      <w:r>
-        <w:rPr>
-          <w:rStyle w:val="13"/>
-        </w:rPr>
-        <w:t>1</w:t>
-      </w:r>
-      <w:r>
-        <w:rPr>
-          <w:rStyle w:val="13"/>
-        </w:rPr>
-        <w:fldChar w:fldCharType="end"/>
-      </w:r>
+      <w:hyperlink w:anchor="Формула_1" w:history="1">
+        <w:r>
+          <w:rPr>
+            <w:rStyle w:val="13"/>
+          </w:rPr>
+          <w:t>1</w:t>
+        </w:r>
+      </w:hyperlink>
       <w:r>
         <w:rPr>
           <w:rFonts w:ascii="Times New Roman" w:hAnsi="Times New Roman" w:cs="Times New Roman"/>
@@ -9323,21 +9214,7 @@
           <w:rFonts w:ascii="Cambria Math" w:hAnsi="Cambria Math" w:cs="Times New Roman"/>
           <w:sz w:val="28"/>
         </w:rPr>
-        <w:t xml:space="preserve">Листинг </w:t>
-      </w:r>
-      <w:r>
-        <w:rPr>
-          <w:rFonts w:ascii="Cambria Math" w:hAnsi="Cambria Math" w:cs="Times New Roman"/>
-          <w:sz w:val="28"/>
-        </w:rPr>
-        <w:t>4</w:t>
-      </w:r>
-      <w:r>
-        <w:rPr>
-          <w:rFonts w:ascii="Cambria Math" w:hAnsi="Cambria Math" w:cs="Times New Roman"/>
-          <w:sz w:val="28"/>
-        </w:rPr>
-        <w:t xml:space="preserve"> – функция</w:t>
+        <w:t>Листинг 4 – функция</w:t>
       </w:r>
       <w:r>
         <w:rPr>
@@ -9980,8 +9857,8 @@
                   </m:r>
                 </m:sup>
               </m:sSup>
-              <w:bookmarkStart w:id="13" w:name="Формула_5"/>
-              <w:bookmarkEnd w:id="13"/>
+              <w:bookmarkStart w:id="14" w:name="Формула_5"/>
+              <w:bookmarkEnd w:id="14"/>
               <m:d>
                 <m:dPr>
                   <m:ctrlPr>
@@ -10229,30 +10106,14 @@
         <w:lastRenderedPageBreak/>
         <w:t xml:space="preserve">подставляя соответствующие точки в </w:t>
       </w:r>
-      <w:r>
-        <w:fldChar w:fldCharType="begin"/>
-      </w:r>
-      <w:r>
-        <w:instrText xml:space="preserve"> HYPERLINK \l "Фор</w:instrText>
-      </w:r>
-      <w:r>
-        <w:instrText xml:space="preserve">мула_3" </w:instrText>
-      </w:r>
-      <w:r>
-        <w:fldChar w:fldCharType="separate"/>
-      </w:r>
-      <w:r>
-        <w:rPr>
-          <w:rStyle w:val="13"/>
-        </w:rPr>
-        <w:t>3</w:t>
-      </w:r>
-      <w:r>
-        <w:rPr>
-          <w:rStyle w:val="13"/>
-        </w:rPr>
-        <w:fldChar w:fldCharType="end"/>
-      </w:r>
+      <w:hyperlink w:anchor="Формула_3" w:history="1">
+        <w:r>
+          <w:rPr>
+            <w:rStyle w:val="13"/>
+          </w:rPr>
+          <w:t>3</w:t>
+        </w:r>
+      </w:hyperlink>
       <w:r>
         <w:rPr>
           <w:rFonts w:ascii="Times New Roman" w:hAnsi="Times New Roman" w:cs="Times New Roman"/>
@@ -10388,21 +10249,7 @@
           <w:rFonts w:ascii="Cambria Math" w:hAnsi="Cambria Math" w:cs="Times New Roman"/>
           <w:sz w:val="28"/>
         </w:rPr>
-        <w:t xml:space="preserve">Листинг </w:t>
-      </w:r>
-      <w:r>
-        <w:rPr>
-          <w:rFonts w:ascii="Cambria Math" w:hAnsi="Cambria Math" w:cs="Times New Roman"/>
-          <w:sz w:val="28"/>
-        </w:rPr>
-        <w:t>5</w:t>
-      </w:r>
-      <w:r>
-        <w:rPr>
-          <w:rFonts w:ascii="Cambria Math" w:hAnsi="Cambria Math" w:cs="Times New Roman"/>
-          <w:sz w:val="28"/>
-        </w:rPr>
-        <w:t xml:space="preserve"> – функция</w:t>
+        <w:t>Листинг 5 – функция</w:t>
       </w:r>
       <w:r>
         <w:rPr>
@@ -11020,34 +10867,50 @@
           <w:sz w:val="32"/>
         </w:rPr>
       </w:pPr>
-      <w:bookmarkStart w:id="14" w:name="_Toc84187578"/>
+      <w:bookmarkStart w:id="15" w:name="_Toc87127759"/>
       <w:r>
         <w:rPr>
           <w:rFonts w:ascii="Times New Roman" w:hAnsi="Times New Roman" w:cs="Times New Roman"/>
           <w:color w:val="auto"/>
           <w:sz w:val="32"/>
         </w:rPr>
-        <w:t xml:space="preserve">Построить </w:t>
-      </w:r>
-      <w:proofErr w:type="spellStart"/>
+        <w:t>Постро</w:t>
+      </w:r>
       <w:r>
         <w:rPr>
           <w:rFonts w:ascii="Times New Roman" w:hAnsi="Times New Roman" w:cs="Times New Roman"/>
           <w:color w:val="auto"/>
           <w:sz w:val="32"/>
         </w:rPr>
-        <w:t>log-log</w:t>
-      </w:r>
-      <w:proofErr w:type="spellEnd"/>
+        <w:t>ен</w:t>
+      </w:r>
       <w:r>
         <w:rPr>
           <w:rFonts w:ascii="Times New Roman" w:hAnsi="Times New Roman" w:cs="Times New Roman"/>
           <w:color w:val="auto"/>
           <w:sz w:val="32"/>
         </w:rPr>
+        <w:t xml:space="preserve"> </w:t>
+      </w:r>
+      <w:proofErr w:type="spellStart"/>
+      <w:r>
+        <w:rPr>
+          <w:rFonts w:ascii="Times New Roman" w:hAnsi="Times New Roman" w:cs="Times New Roman"/>
+          <w:color w:val="auto"/>
+          <w:sz w:val="32"/>
+        </w:rPr>
+        <w:t>log-log</w:t>
+      </w:r>
+      <w:proofErr w:type="spellEnd"/>
+      <w:r>
+        <w:rPr>
+          <w:rFonts w:ascii="Times New Roman" w:hAnsi="Times New Roman" w:cs="Times New Roman"/>
+          <w:color w:val="auto"/>
+          <w:sz w:val="32"/>
+        </w:rPr>
         <w:t xml:space="preserve"> график зависимости абсолютной погрешности численного интегрирования от шага интегрирования для обеих формул</w:t>
       </w:r>
-      <w:bookmarkEnd w:id="14"/>
+      <w:bookmarkEnd w:id="15"/>
     </w:p>
     <w:p>
       <w:pPr>
@@ -11352,15 +11215,7 @@
           <w:iCs/>
           <w:sz w:val="28"/>
         </w:rPr>
-        <w:t xml:space="preserve">Из курса лекций известно, что </w:t>
-      </w:r>
-      <w:r>
-        <w:rPr>
-          <w:rFonts w:ascii="Times New Roman" w:hAnsi="Times New Roman" w:cs="Times New Roman"/>
-          <w:iCs/>
-          <w:sz w:val="28"/>
-        </w:rPr>
-        <w:t>а</w:t>
+        <w:t>Из курса лекций известно, что а</w:t>
       </w:r>
       <w:r>
         <w:rPr>
@@ -11502,7 +11357,7 @@
           <w:sz w:val="28"/>
         </w:rPr>
       </w:pPr>
-      <w:bookmarkStart w:id="15" w:name="Рисунок_1"/>
+      <w:bookmarkStart w:id="16" w:name="Рисунок_1"/>
       <w:r>
         <w:rPr>
           <w:noProof/>
@@ -11550,7 +11405,7 @@
           </wp:inline>
         </w:drawing>
       </w:r>
-      <w:bookmarkEnd w:id="15"/>
+      <w:bookmarkEnd w:id="16"/>
     </w:p>
     <w:p>
       <w:pPr>
@@ -11588,25 +11443,57 @@
           <w:sz w:val="32"/>
         </w:rPr>
       </w:pPr>
-      <w:bookmarkStart w:id="16" w:name="_Toc84187579"/>
       <w:bookmarkStart w:id="17" w:name="_Hlk83590228"/>
+      <w:bookmarkStart w:id="18" w:name="_Toc87127760"/>
       <w:r>
         <w:rPr>
           <w:rFonts w:ascii="Times New Roman" w:hAnsi="Times New Roman" w:cs="Times New Roman"/>
           <w:color w:val="auto"/>
           <w:sz w:val="32"/>
         </w:rPr>
-        <w:t xml:space="preserve">Определить порядок точности формулы. Анализ порядка точности, полученного с помощью графика </w:t>
-      </w:r>
-      <w:bookmarkEnd w:id="16"/>
+        <w:t>Определ</w:t>
+      </w:r>
       <w:r>
         <w:rPr>
           <w:rFonts w:ascii="Times New Roman" w:hAnsi="Times New Roman" w:cs="Times New Roman"/>
           <w:color w:val="auto"/>
           <w:sz w:val="32"/>
         </w:rPr>
+        <w:t>ён</w:t>
+      </w:r>
+      <w:r>
+        <w:rPr>
+          <w:rFonts w:ascii="Times New Roman" w:hAnsi="Times New Roman" w:cs="Times New Roman"/>
+          <w:color w:val="auto"/>
+          <w:sz w:val="32"/>
+        </w:rPr>
+        <w:t xml:space="preserve"> порядок точности формулы. </w:t>
+      </w:r>
+      <w:r>
+        <w:rPr>
+          <w:rFonts w:ascii="Times New Roman" w:hAnsi="Times New Roman" w:cs="Times New Roman"/>
+          <w:color w:val="auto"/>
+          <w:sz w:val="32"/>
+        </w:rPr>
+        <w:t>Проведён а</w:t>
+      </w:r>
+      <w:r>
+        <w:rPr>
+          <w:rFonts w:ascii="Times New Roman" w:hAnsi="Times New Roman" w:cs="Times New Roman"/>
+          <w:color w:val="auto"/>
+          <w:sz w:val="32"/>
+        </w:rPr>
+        <w:t xml:space="preserve">нализ порядка точности, полученного с помощью графика </w:t>
+      </w:r>
+      <w:r>
+        <w:rPr>
+          <w:rFonts w:ascii="Times New Roman" w:hAnsi="Times New Roman" w:cs="Times New Roman"/>
+          <w:color w:val="auto"/>
+          <w:sz w:val="32"/>
+        </w:rPr>
         <w:t>и аналитически</w:t>
       </w:r>
+      <w:bookmarkEnd w:id="18"/>
     </w:p>
     <w:bookmarkEnd w:id="17"/>
     <w:p>
@@ -11924,7 +11811,7 @@
           <w:sz w:val="32"/>
         </w:rPr>
       </w:pPr>
-      <w:bookmarkStart w:id="18" w:name="_Toc84187581"/>
+      <w:bookmarkStart w:id="19" w:name="_Toc87127761"/>
       <w:r>
         <w:rPr>
           <w:rFonts w:ascii="Times New Roman" w:hAnsi="Times New Roman" w:cs="Times New Roman"/>
@@ -11934,7 +11821,7 @@
         <w:lastRenderedPageBreak/>
         <w:t>Заключение</w:t>
       </w:r>
-      <w:bookmarkEnd w:id="18"/>
+      <w:bookmarkEnd w:id="19"/>
     </w:p>
     <w:p>
       <w:pPr>
@@ -12064,7 +11951,7 @@
           <w:sz w:val="32"/>
         </w:rPr>
       </w:pPr>
-      <w:bookmarkStart w:id="19" w:name="_Toc84187582"/>
+      <w:bookmarkStart w:id="20" w:name="_Toc87127762"/>
       <w:r>
         <w:rPr>
           <w:rFonts w:ascii="Times New Roman" w:hAnsi="Times New Roman" w:cs="Times New Roman"/>
@@ -12073,7 +11960,7 @@
         </w:rPr>
         <w:t>Список использованных источников</w:t>
       </w:r>
-      <w:bookmarkEnd w:id="19"/>
+      <w:bookmarkEnd w:id="20"/>
     </w:p>
     <w:p>
       <w:pPr>

</xml_diff>